<commit_message>
Inserindo documento Plano de Projeto v1.1
</commit_message>
<xml_diff>
--- a/PlanoDoProjeto.docx
+++ b/PlanoDoProjeto.docx
@@ -9,12 +9,14 @@
           <w:lang w:val="pt-BR"/>
         </w:rPr>
       </w:pPr>
+      <w:proofErr w:type="spellStart"/>
       <w:r>
         <w:rPr>
           <w:lang w:val="pt-BR"/>
         </w:rPr>
         <w:t>SisOdonto</w:t>
       </w:r>
+      <w:proofErr w:type="spellEnd"/>
     </w:p>
     <w:p>
       <w:pPr>
@@ -63,44 +65,14 @@
     </w:p>
     <w:p>
       <w:pPr>
-        <w:pStyle w:val="InfoBlue"/>
-        <w:rPr>
-          <w:lang w:val="pt-BR"/>
-        </w:rPr>
-      </w:pPr>
-      <w:bookmarkStart w:id="0" w:name="_Toc524312826"/>
-      <w:bookmarkStart w:id="1" w:name="_Toc20734058"/>
-      <w:bookmarkStart w:id="2" w:name="_Toc447095880"/>
-      <w:bookmarkStart w:id="3" w:name="_Toc456598586"/>
-      <w:bookmarkStart w:id="4" w:name="_Toc456600917"/>
-      <w:r>
-        <w:rPr>
-          <w:lang w:val="pt-BR"/>
-        </w:rPr>
-        <w:t>[</w:t>
-      </w:r>
-      <w:r>
-        <w:rPr>
-          <w:lang w:val="pt-BR"/>
-        </w:rPr>
-        <w:t>Nota: Texto entre colchetes e apresentados em azul (estilo=InfoBlue) foi incluído para prover guia ao autor e deve ser removido antes da publicação do documento</w:t>
-      </w:r>
-      <w:r>
-        <w:rPr>
-          <w:lang w:val="pt-BR"/>
-        </w:rPr>
-        <w:t>.]</w:t>
-      </w:r>
-    </w:p>
-    <w:bookmarkEnd w:id="0"/>
-    <w:bookmarkEnd w:id="1"/>
-    <w:p>
-      <w:pPr>
         <w:pStyle w:val="Ttulo1"/>
         <w:rPr>
           <w:lang w:val="pt-BR"/>
         </w:rPr>
       </w:pPr>
+      <w:bookmarkStart w:id="0" w:name="_Toc447095880"/>
+      <w:bookmarkStart w:id="1" w:name="_Toc456598586"/>
+      <w:bookmarkStart w:id="2" w:name="_Toc456600917"/>
       <w:r>
         <w:rPr>
           <w:lang w:val="pt-BR"/>
@@ -110,130 +82,55 @@
     </w:p>
     <w:p>
       <w:pPr>
-        <w:pStyle w:val="InfoBlue"/>
-        <w:rPr>
-          <w:lang w:val="pt-BR"/>
-        </w:rPr>
-      </w:pPr>
-      <w:r>
-        <w:rPr>
-          <w:lang w:val="pt-BR"/>
-        </w:rPr>
-        <w:t>[</w:t>
-      </w:r>
-      <w:r>
-        <w:rPr>
-          <w:lang w:val="pt-BR"/>
-        </w:rPr>
-        <w:t>Descreva brevemente o conteúdo do plano do projeto</w:t>
-      </w:r>
+        <w:pStyle w:val="Corpodetexto"/>
+        <w:rPr>
+          <w:lang w:val="pt-BR"/>
+        </w:rPr>
+      </w:pPr>
+      <w:r>
+        <w:rPr>
+          <w:lang w:val="pt-BR"/>
+        </w:rPr>
+        <w:t>O presente documento tem por objetivo apresenta</w:t>
+      </w:r>
+      <w:r>
+        <w:rPr>
+          <w:lang w:val="pt-BR"/>
+        </w:rPr>
+        <w:t xml:space="preserve">r o plano inicial do projeto </w:t>
+      </w:r>
+      <w:proofErr w:type="spellStart"/>
+      <w:r>
+        <w:rPr>
+          <w:lang w:val="pt-BR"/>
+        </w:rPr>
+        <w:t>SisOdonto</w:t>
+      </w:r>
+      <w:proofErr w:type="spellEnd"/>
       <w:r>
         <w:rPr>
           <w:lang w:val="pt-BR"/>
         </w:rPr>
         <w:t>.</w:t>
-      </w:r>
-      <w:r>
-        <w:rPr>
-          <w:lang w:val="pt-BR"/>
-        </w:rPr>
-        <w:t>]</w:t>
       </w:r>
     </w:p>
     <w:p>
       <w:pPr>
-        <w:pStyle w:val="Corpodetexto"/>
-        <w:rPr>
-          <w:lang w:val="pt-BR"/>
-        </w:rPr>
-      </w:pPr>
-      <w:r>
-        <w:rPr>
-          <w:lang w:val="pt-BR"/>
-        </w:rPr>
-        <w:t>O presente documento tem por objetivo apresenta</w:t>
-      </w:r>
-      <w:r>
-        <w:rPr>
-          <w:lang w:val="pt-BR"/>
-        </w:rPr>
-        <w:t>r o plano inicial do projeto SisOdonto.</w:t>
-      </w:r>
-    </w:p>
-    <w:p>
-      <w:pPr>
         <w:pStyle w:val="Ttulo1"/>
         <w:rPr>
           <w:lang w:val="pt-BR"/>
         </w:rPr>
       </w:pPr>
-      <w:bookmarkStart w:id="5" w:name="_Toc524312837"/>
-      <w:bookmarkStart w:id="6" w:name="_Toc20734060"/>
+      <w:bookmarkStart w:id="3" w:name="_Toc524312837"/>
+      <w:bookmarkStart w:id="4" w:name="_Toc20734060"/>
       <w:r>
         <w:rPr>
           <w:lang w:val="pt-BR"/>
         </w:rPr>
         <w:t>Organização do projeto</w:t>
       </w:r>
-      <w:bookmarkEnd w:id="5"/>
-      <w:bookmarkEnd w:id="6"/>
-    </w:p>
-    <w:p>
-      <w:pPr>
-        <w:pStyle w:val="InfoBlue"/>
-        <w:jc w:val="both"/>
-        <w:rPr>
-          <w:lang w:val="pt-BR"/>
-        </w:rPr>
-      </w:pPr>
-      <w:r>
-        <w:rPr>
-          <w:lang w:val="pt-BR"/>
-        </w:rPr>
-        <w:t>[</w:t>
-      </w:r>
-      <w:r>
-        <w:rPr>
-          <w:lang w:val="pt-BR"/>
-        </w:rPr>
-        <w:t>Apresente a equipe do projeto, membros da equipe e papéis que eles desempenharão durante este projeto</w:t>
-      </w:r>
-      <w:r>
-        <w:rPr>
-          <w:lang w:val="pt-BR"/>
-        </w:rPr>
-        <w:t xml:space="preserve">. </w:t>
-      </w:r>
-      <w:r>
-        <w:rPr>
-          <w:lang w:val="pt-BR"/>
-        </w:rPr>
-        <w:t>Se aplicável, apresente as áreas de trabalho, domínios ou pacotes de trabalho técnico que serão alocados a cada membro da equipe</w:t>
-      </w:r>
-      <w:r>
-        <w:rPr>
-          <w:lang w:val="pt-BR"/>
-        </w:rPr>
-        <w:t xml:space="preserve">. </w:t>
-      </w:r>
-      <w:r>
-        <w:rPr>
-          <w:lang w:val="pt-BR"/>
-        </w:rPr>
-        <w:t>Apresente projetos vizinhos, relacionamentos e canais de comunicação. Se o projeto for apresentado em algum outro lugar, referencie a localização com um link</w:t>
-      </w:r>
-      <w:r>
-        <w:rPr>
-          <w:lang w:val="pt-BR"/>
-        </w:rPr>
-        <w:t>.</w:t>
-      </w:r>
-      <w:r>
-        <w:rPr>
-          <w:lang w:val="pt-BR"/>
-        </w:rPr>
-        <w:t>]</w:t>
-      </w:r>
+      <w:bookmarkEnd w:id="3"/>
+      <w:bookmarkEnd w:id="4"/>
     </w:p>
     <w:p>
       <w:pPr>
@@ -260,11 +157,19 @@
           <w:lang w:val="pt-BR"/>
         </w:rPr>
       </w:pPr>
-      <w:r>
-        <w:rPr>
-          <w:lang w:val="pt-BR"/>
-        </w:rPr>
-        <w:t>Brunna De Souza</w:t>
+      <w:proofErr w:type="spellStart"/>
+      <w:r>
+        <w:rPr>
+          <w:lang w:val="pt-BR"/>
+        </w:rPr>
+        <w:t>Brunna</w:t>
+      </w:r>
+      <w:proofErr w:type="spellEnd"/>
+      <w:r>
+        <w:rPr>
+          <w:lang w:val="pt-BR"/>
+        </w:rPr>
+        <w:t xml:space="preserve"> De Souza</w:t>
       </w:r>
       <w:r>
         <w:rPr>
@@ -306,7 +211,21 @@
         <w:rPr>
           <w:lang w:val="pt-BR"/>
         </w:rPr>
-        <w:t>front-end e</w:t>
+        <w:t>front-</w:t>
+      </w:r>
+      <w:proofErr w:type="spellStart"/>
+      <w:r>
+        <w:rPr>
+          <w:lang w:val="pt-BR"/>
+        </w:rPr>
+        <w:t>end</w:t>
+      </w:r>
+      <w:proofErr w:type="spellEnd"/>
+      <w:r>
+        <w:rPr>
+          <w:lang w:val="pt-BR"/>
+        </w:rPr>
+        <w:t xml:space="preserve"> e</w:t>
       </w:r>
       <w:r>
         <w:rPr>
@@ -338,11 +257,19 @@
         </w:rPr>
         <w:t xml:space="preserve">Daniel Simões – responsável pelo desenvolvimento </w:t>
       </w:r>
-      <w:r>
-        <w:rPr>
-          <w:lang w:val="pt-BR"/>
-        </w:rPr>
-        <w:t>back-end e testes.</w:t>
+      <w:proofErr w:type="spellStart"/>
+      <w:r>
+        <w:rPr>
+          <w:lang w:val="pt-BR"/>
+        </w:rPr>
+        <w:t>back-end</w:t>
+      </w:r>
+      <w:proofErr w:type="spellEnd"/>
+      <w:r>
+        <w:rPr>
+          <w:lang w:val="pt-BR"/>
+        </w:rPr>
+        <w:t xml:space="preserve"> e testes.</w:t>
       </w:r>
     </w:p>
     <w:p>
@@ -367,8 +294,8 @@
           <w:lang w:val="pt-BR"/>
         </w:rPr>
       </w:pPr>
-      <w:bookmarkStart w:id="7" w:name="_Toc524312847"/>
-      <w:bookmarkStart w:id="8" w:name="_Toc20734070"/>
+      <w:bookmarkStart w:id="5" w:name="_Toc524312847"/>
+      <w:bookmarkStart w:id="6" w:name="_Toc20734070"/>
       <w:r>
         <w:rPr>
           <w:lang w:val="pt-BR"/>
@@ -378,63 +305,6 @@
     </w:p>
     <w:p>
       <w:pPr>
-        <w:pStyle w:val="InfoBlue"/>
-        <w:jc w:val="both"/>
-        <w:rPr>
-          <w:lang w:val="pt-BR"/>
-        </w:rPr>
-      </w:pPr>
-      <w:r>
-        <w:rPr>
-          <w:lang w:val="pt-BR"/>
-        </w:rPr>
-        <w:t>[</w:t>
-      </w:r>
-      <w:r>
-        <w:rPr>
-          <w:lang w:val="pt-BR"/>
-        </w:rPr>
-        <w:t>Descreva ou referencie quais práticas de gerenciamento ou técnicas serão usados no projeto, como desenvolvimento iterativo, integração contínua e testes independentes e liste qualquer mudança ou configuração particular ao projeto</w:t>
-      </w:r>
-      <w:r>
-        <w:rPr>
-          <w:lang w:val="pt-BR"/>
-        </w:rPr>
-        <w:t xml:space="preserve">. </w:t>
-      </w:r>
-      <w:r>
-        <w:rPr>
-          <w:lang w:val="pt-BR"/>
-        </w:rPr>
-        <w:t>Especifique como você irá rastrear o progresso de cada prática</w:t>
-      </w:r>
-      <w:r>
-        <w:rPr>
-          <w:lang w:val="pt-BR"/>
-        </w:rPr>
-        <w:t>.</w:t>
-      </w:r>
-      <w:r>
-        <w:rPr>
-          <w:lang w:val="pt-BR"/>
-        </w:rPr>
-        <w:t xml:space="preserve"> Como, por exemplo, para desenvolvimento iterativo, o time pode decidir usar avaliações de iterações ou relatórios de burndown de iteração e coletar métricas como velocidade (pontos por item de trabalho / iteração</w:t>
-      </w:r>
-      <w:r>
-        <w:rPr>
-          <w:lang w:val="pt-BR"/>
-        </w:rPr>
-        <w:t>)</w:t>
-      </w:r>
-      <w:r>
-        <w:rPr>
-          <w:lang w:val="pt-BR"/>
-        </w:rPr>
-        <w:t>.</w:t>
-      </w:r>
-    </w:p>
-    <w:p>
-      <w:pPr>
         <w:pStyle w:val="Corpodetexto"/>
         <w:rPr>
           <w:lang w:val="pt-BR"/>
@@ -444,7 +314,21 @@
         <w:rPr>
           <w:lang w:val="pt-BR"/>
         </w:rPr>
-        <w:t>O presente projeto utilizará as práticas descritas no processo OpenUP (</w:t>
+        <w:t xml:space="preserve">O presente projeto utilizará as práticas descritas no processo </w:t>
+      </w:r>
+      <w:proofErr w:type="spellStart"/>
+      <w:r>
+        <w:rPr>
+          <w:lang w:val="pt-BR"/>
+        </w:rPr>
+        <w:t>OpenUP</w:t>
+      </w:r>
+      <w:proofErr w:type="spellEnd"/>
+      <w:r>
+        <w:rPr>
+          <w:lang w:val="pt-BR"/>
+        </w:rPr>
+        <w:t xml:space="preserve"> (</w:t>
       </w:r>
       <w:hyperlink r:id="rId7" w:history="1">
         <w:r>
@@ -501,7 +385,70 @@
         <w:rPr>
           <w:lang w:val="pt-BR"/>
         </w:rPr>
-        <w:t>O projeto será controlado pelo controlador de versão GitHub.</w:t>
+        <w:t>O projeto será controlado pelo controlador de versão GitHub</w:t>
+      </w:r>
+      <w:r>
+        <w:rPr>
+          <w:lang w:val="pt-BR"/>
+        </w:rPr>
+        <w:t xml:space="preserve"> &lt; </w:t>
+      </w:r>
+      <w:r>
+        <w:rPr>
+          <w:lang w:val="pt-BR"/>
+        </w:rPr>
+        <w:fldChar w:fldCharType="begin"/>
+      </w:r>
+      <w:r>
+        <w:rPr>
+          <w:lang w:val="pt-BR"/>
+        </w:rPr>
+        <w:instrText xml:space="preserve"> HYPERLINK "</w:instrText>
+      </w:r>
+      <w:r>
+        <w:rPr>
+          <w:lang w:val="pt-BR"/>
+        </w:rPr>
+        <w:instrText>https://github.com/danielSLopes/project-sisodonto</w:instrText>
+      </w:r>
+      <w:r>
+        <w:rPr>
+          <w:lang w:val="pt-BR"/>
+        </w:rPr>
+        <w:instrText xml:space="preserve">" </w:instrText>
+      </w:r>
+      <w:r>
+        <w:rPr>
+          <w:lang w:val="pt-BR"/>
+        </w:rPr>
+        <w:fldChar w:fldCharType="separate"/>
+      </w:r>
+      <w:r>
+        <w:rPr>
+          <w:rStyle w:val="Hyperlink"/>
+          <w:lang w:val="pt-BR"/>
+        </w:rPr>
+        <w:t>https://github.com/danielSLopes/project-sisodonto</w:t>
+      </w:r>
+      <w:r>
+        <w:rPr>
+          <w:lang w:val="pt-BR"/>
+        </w:rPr>
+        <w:fldChar w:fldCharType="end"/>
+      </w:r>
+      <w:r>
+        <w:rPr>
+          <w:lang w:val="pt-BR"/>
+        </w:rPr>
+        <w:t>&gt;</w:t>
+      </w:r>
+      <w:bookmarkStart w:id="7" w:name="_GoBack"/>
+      <w:bookmarkEnd w:id="7"/>
+      <w:r>
+        <w:rPr>
+          <w:lang w:val="pt-BR"/>
+        </w:rPr>
+        <w:t>.</w:t>
       </w:r>
     </w:p>
     <w:p>
@@ -515,69 +462,6 @@
     </w:p>
     <w:p>
       <w:pPr>
-        <w:pStyle w:val="Corpodetexto"/>
-        <w:rPr>
-          <w:color w:val="FF0000"/>
-          <w:lang w:val="pt-BR"/>
-        </w:rPr>
-      </w:pPr>
-    </w:p>
-    <w:p>
-      <w:pPr>
-        <w:pStyle w:val="Corpodetexto"/>
-        <w:rPr>
-          <w:color w:val="FF0000"/>
-          <w:lang w:val="pt-BR"/>
-        </w:rPr>
-      </w:pPr>
-    </w:p>
-    <w:p>
-      <w:pPr>
-        <w:pStyle w:val="Corpodetexto"/>
-        <w:rPr>
-          <w:color w:val="FF0000"/>
-          <w:lang w:val="pt-BR"/>
-        </w:rPr>
-      </w:pPr>
-    </w:p>
-    <w:p>
-      <w:pPr>
-        <w:pStyle w:val="Corpodetexto"/>
-        <w:rPr>
-          <w:color w:val="FF0000"/>
-          <w:lang w:val="pt-BR"/>
-        </w:rPr>
-      </w:pPr>
-    </w:p>
-    <w:p>
-      <w:pPr>
-        <w:pStyle w:val="Corpodetexto"/>
-        <w:rPr>
-          <w:color w:val="FF0000"/>
-          <w:lang w:val="pt-BR"/>
-        </w:rPr>
-      </w:pPr>
-    </w:p>
-    <w:p>
-      <w:pPr>
-        <w:pStyle w:val="Corpodetexto"/>
-        <w:rPr>
-          <w:color w:val="FF0000"/>
-          <w:lang w:val="pt-BR"/>
-        </w:rPr>
-      </w:pPr>
-    </w:p>
-    <w:p>
-      <w:pPr>
-        <w:pStyle w:val="Corpodetexto"/>
-        <w:rPr>
-          <w:color w:val="FF0000"/>
-          <w:lang w:val="pt-BR"/>
-        </w:rPr>
-      </w:pPr>
-    </w:p>
-    <w:p>
-      <w:pPr>
         <w:pStyle w:val="Ttulo1"/>
         <w:rPr>
           <w:lang w:val="pt-BR"/>
@@ -587,44 +471,10 @@
         <w:rPr>
           <w:lang w:val="pt-BR"/>
         </w:rPr>
-        <w:lastRenderedPageBreak/>
         <w:t>Marcos e objetivos do projeto</w:t>
       </w:r>
-      <w:bookmarkEnd w:id="7"/>
-      <w:bookmarkEnd w:id="8"/>
-    </w:p>
-    <w:p>
-      <w:pPr>
-        <w:pStyle w:val="InfoBlue"/>
-        <w:jc w:val="both"/>
-        <w:rPr>
-          <w:lang w:val="pt-BR"/>
-        </w:rPr>
-      </w:pPr>
-      <w:r>
-        <w:rPr>
-          <w:lang w:val="pt-BR"/>
-        </w:rPr>
-        <w:t>[</w:t>
-      </w:r>
-      <w:r>
-        <w:rPr>
-          <w:lang w:val="pt-BR"/>
-        </w:rPr>
-        <w:t>Defina e descreva os objetivos de alto nível para as iterações e defina marcos. Por exemplo, use a seguinte tabela para</w:t>
-      </w:r>
-      <w:r>
-        <w:rPr>
-          <w:lang w:val="pt-BR"/>
-        </w:rPr>
-        <w:t xml:space="preserve"> dispor o cronograma. Se necessário, você pode agrupar as iterações em fases e usar uma tabela separada para cada fase</w:t>
-      </w:r>
-      <w:r>
-        <w:rPr>
-          <w:lang w:val="pt-BR"/>
-        </w:rPr>
-        <w:t>]</w:t>
-      </w:r>
+      <w:bookmarkEnd w:id="5"/>
+      <w:bookmarkEnd w:id="6"/>
     </w:p>
     <w:p>
       <w:pPr>
@@ -926,7 +776,21 @@
               <w:rPr>
                 <w:lang w:val="pt-BR"/>
               </w:rPr>
-              <w:t>Criar uma baseline arquitetural executável</w:t>
+              <w:t xml:space="preserve">Criar uma </w:t>
+            </w:r>
+            <w:proofErr w:type="spellStart"/>
+            <w:r>
+              <w:rPr>
+                <w:lang w:val="pt-BR"/>
+              </w:rPr>
+              <w:t>baseline</w:t>
+            </w:r>
+            <w:proofErr w:type="spellEnd"/>
+            <w:r>
+              <w:rPr>
+                <w:lang w:val="pt-BR"/>
+              </w:rPr>
+              <w:t xml:space="preserve"> arquitetural executável</w:t>
             </w:r>
           </w:p>
           <w:p>
@@ -1131,7 +995,21 @@
               <w:rPr>
                 <w:lang w:val="pt-BR"/>
               </w:rPr>
-              <w:t>Construir o sistema funcional em cima da baseline arquitetural entregue pela fase de elaboração</w:t>
+              <w:t xml:space="preserve">Construir o sistema funcional em cima da </w:t>
+            </w:r>
+            <w:proofErr w:type="spellStart"/>
+            <w:r>
+              <w:rPr>
+                <w:lang w:val="pt-BR"/>
+              </w:rPr>
+              <w:t>baseline</w:t>
+            </w:r>
+            <w:proofErr w:type="spellEnd"/>
+            <w:r>
+              <w:rPr>
+                <w:lang w:val="pt-BR"/>
+              </w:rPr>
+              <w:t xml:space="preserve"> arquitetural entregue pela fase de elaboração</w:t>
             </w:r>
           </w:p>
         </w:tc>
@@ -1236,6 +1114,7 @@
               <w:rPr>
                 <w:lang w:val="pt-BR"/>
               </w:rPr>
+              <w:lastRenderedPageBreak/>
               <w:t>Preparar o ambiente de usuário para o novo software</w:t>
             </w:r>
           </w:p>
@@ -1357,6 +1236,7 @@
               <w:rPr>
                 <w:lang w:val="pt-BR"/>
               </w:rPr>
+              <w:lastRenderedPageBreak/>
               <w:t>05/06/2017</w:t>
             </w:r>
           </w:p>
@@ -1373,14 +1253,15 @@
               <w:rPr>
                 <w:lang w:val="pt-BR"/>
               </w:rPr>
+              <w:lastRenderedPageBreak/>
               <w:t>20/06/2017</w:t>
             </w:r>
           </w:p>
         </w:tc>
       </w:tr>
+      <w:bookmarkEnd w:id="0"/>
+      <w:bookmarkEnd w:id="1"/>
       <w:bookmarkEnd w:id="2"/>
-      <w:bookmarkEnd w:id="3"/>
-      <w:bookmarkEnd w:id="4"/>
     </w:tbl>
     <w:p>
       <w:pPr>
@@ -1405,35 +1286,18 @@
     </w:p>
     <w:p>
       <w:pPr>
-        <w:pStyle w:val="InfoBlue"/>
-        <w:jc w:val="both"/>
-        <w:rPr>
-          <w:lang w:val="pt-BR"/>
-        </w:rPr>
-      </w:pPr>
-      <w:r>
-        <w:rPr>
-          <w:lang w:val="pt-BR"/>
-        </w:rPr>
-        <w:t>[</w:t>
-      </w:r>
-      <w:r>
-        <w:rPr>
-          <w:lang w:val="pt-BR"/>
-        </w:rPr>
-        <w:t>Esboce a estratégia para implantação do software (e suas atualizações) no ambiente de produção</w:t>
-      </w:r>
-      <w:r>
-        <w:rPr>
-          <w:lang w:val="pt-BR"/>
-        </w:rPr>
-        <w:t>.</w:t>
-      </w:r>
-      <w:r>
-        <w:rPr>
-          <w:lang w:val="pt-BR"/>
-        </w:rPr>
-        <w:t>]</w:t>
+        <w:pStyle w:val="Corpodetexto"/>
+        <w:rPr>
+          <w:color w:val="FF0000"/>
+          <w:lang w:val="pt-BR"/>
+        </w:rPr>
+      </w:pPr>
+      <w:r>
+        <w:rPr>
+          <w:color w:val="FF0000"/>
+          <w:lang w:val="pt-BR"/>
+        </w:rPr>
+        <w:t>Haverá um instalador para utilização off-line.</w:t>
       </w:r>
     </w:p>
     <w:p>
@@ -1449,7 +1313,44 @@
           <w:color w:val="FF0000"/>
           <w:lang w:val="pt-BR"/>
         </w:rPr>
-        <w:t>Haverá um instalador para utilização off-line.</w:t>
+        <w:t xml:space="preserve">O sistema </w:t>
+      </w:r>
+      <w:r>
+        <w:rPr>
+          <w:color w:val="FF0000"/>
+          <w:lang w:val="pt-BR"/>
+        </w:rPr>
+        <w:t>será</w:t>
+      </w:r>
+      <w:r>
+        <w:rPr>
+          <w:color w:val="FF0000"/>
+          <w:lang w:val="pt-BR"/>
+        </w:rPr>
+        <w:t xml:space="preserve"> hospedado </w:t>
+      </w:r>
+      <w:r>
+        <w:rPr>
+          <w:color w:val="FF0000"/>
+          <w:lang w:val="pt-BR"/>
+        </w:rPr>
+        <w:t xml:space="preserve">no site </w:t>
+      </w:r>
+      <w:proofErr w:type="spellStart"/>
+      <w:r>
+        <w:rPr>
+          <w:color w:val="FF0000"/>
+          <w:lang w:val="pt-BR"/>
+        </w:rPr>
+        <w:t>locaweb</w:t>
+      </w:r>
+      <w:proofErr w:type="spellEnd"/>
+      <w:r>
+        <w:rPr>
+          <w:color w:val="FF0000"/>
+          <w:lang w:val="pt-BR"/>
+        </w:rPr>
+        <w:t>.</w:t>
       </w:r>
     </w:p>
     <w:p>
@@ -1465,50 +1366,11 @@
           <w:color w:val="FF0000"/>
           <w:lang w:val="pt-BR"/>
         </w:rPr>
-        <w:t xml:space="preserve">O sistema </w:t>
-      </w:r>
-      <w:r>
-        <w:rPr>
-          <w:color w:val="FF0000"/>
-          <w:lang w:val="pt-BR"/>
-        </w:rPr>
-        <w:t>será</w:t>
-      </w:r>
-      <w:r>
-        <w:rPr>
-          <w:color w:val="FF0000"/>
-          <w:lang w:val="pt-BR"/>
-        </w:rPr>
-        <w:t xml:space="preserve"> hospedado </w:t>
-      </w:r>
-      <w:r>
-        <w:rPr>
-          <w:color w:val="FF0000"/>
-          <w:lang w:val="pt-BR"/>
-        </w:rPr>
-        <w:t>no site locaweb.</w:t>
+        <w:t>O sistema contará com um instalador que poderá ser baixado no site.</w:t>
       </w:r>
     </w:p>
     <w:p>
       <w:pPr>
-        <w:pStyle w:val="Corpodetexto"/>
-        <w:rPr>
-          <w:color w:val="FF0000"/>
-          <w:lang w:val="pt-BR"/>
-        </w:rPr>
-      </w:pPr>
-      <w:r>
-        <w:rPr>
-          <w:color w:val="FF0000"/>
-          <w:lang w:val="pt-BR"/>
-        </w:rPr>
-        <w:t>O sistema contará com um instalador que poderá ser baixado no site.</w:t>
-      </w:r>
-      <w:bookmarkStart w:id="9" w:name="_GoBack"/>
-      <w:bookmarkEnd w:id="9"/>
-    </w:p>
-    <w:p>
-      <w:pPr>
         <w:pStyle w:val="Ttulo1"/>
         <w:rPr>
           <w:lang w:val="pt-BR"/>
@@ -1519,39 +1381,6 @@
           <w:lang w:val="pt-BR"/>
         </w:rPr>
         <w:t>Lições aprendidas</w:t>
-      </w:r>
-    </w:p>
-    <w:p>
-      <w:pPr>
-        <w:pStyle w:val="InfoBlue"/>
-        <w:jc w:val="both"/>
-        <w:rPr>
-          <w:lang w:val="pt-BR"/>
-        </w:rPr>
-      </w:pPr>
-      <w:r>
-        <w:rPr>
-          <w:lang w:val="pt-BR"/>
-        </w:rPr>
-        <w:t>[</w:t>
-      </w:r>
-      <w:r>
-        <w:rPr>
-          <w:lang w:val="pt-BR"/>
-        </w:rPr>
-        <w:t>Liste as lições aprendidas através da retrospectiva, com ênfase especial em ações a serem tomadas para melhorar, por exemplo, o ambiente de desenvolvimento, o processo ou a colaboração do time</w:t>
-      </w:r>
-      <w:r>
-        <w:rPr>
-          <w:lang w:val="pt-BR"/>
-        </w:rPr>
-        <w:t>.</w:t>
-      </w:r>
-      <w:r>
-        <w:rPr>
-          <w:lang w:val="pt-BR"/>
-        </w:rPr>
-        <w:t>]</w:t>
       </w:r>
     </w:p>
     <w:p>
@@ -1634,9 +1463,11 @@
           <w:pPr>
             <w:ind w:right="360"/>
           </w:pPr>
+          <w:proofErr w:type="spellStart"/>
           <w:r>
             <w:t>Confidencial</w:t>
           </w:r>
+          <w:proofErr w:type="spellEnd"/>
         </w:p>
       </w:tc>
       <w:tc>
@@ -1656,11 +1487,29 @@
           <w:r>
             <w:sym w:font="Symbol" w:char="F0D3"/>
           </w:r>
-          <w:fldSimple w:instr=" DOCPROPERTY &quot;Company&quot;  \* MERGEFORMAT ">
-            <w:r>
-              <w:t>&lt;&lt;Nome da Empresa&gt;&gt;</w:t>
-            </w:r>
-          </w:fldSimple>
+          <w:r>
+            <w:fldChar w:fldCharType="begin"/>
+          </w:r>
+          <w:r>
+            <w:instrText xml:space="preserve"> DOCPROPERTY "Company"  \* MERGEFORMAT </w:instrText>
+          </w:r>
+          <w:r>
+            <w:fldChar w:fldCharType="separate"/>
+          </w:r>
+          <w:r>
+            <w:t xml:space="preserve">&lt;&lt;Nome da </w:t>
+          </w:r>
+          <w:proofErr w:type="spellStart"/>
+          <w:r>
+            <w:t>Empresa</w:t>
+          </w:r>
+          <w:proofErr w:type="spellEnd"/>
+          <w:r>
+            <w:t>&gt;&gt;</w:t>
+          </w:r>
+          <w:r>
+            <w:fldChar w:fldCharType="end"/>
+          </w:r>
           <w:r>
             <w:t xml:space="preserve">, </w:t>
           </w:r>
@@ -1698,8 +1547,13 @@
           <w:pPr>
             <w:jc w:val="right"/>
           </w:pPr>
+          <w:proofErr w:type="spellStart"/>
           <w:r>
-            <w:t xml:space="preserve">Página </w:t>
+            <w:t>Página</w:t>
+          </w:r>
+          <w:proofErr w:type="spellEnd"/>
+          <w:r>
+            <w:t xml:space="preserve"> </w:t>
           </w:r>
           <w:r>
             <w:rPr>
@@ -1724,7 +1578,7 @@
               <w:rStyle w:val="Nmerodepgina"/>
               <w:noProof/>
             </w:rPr>
-            <w:t>1</w:t>
+            <w:t>2</w:t>
           </w:r>
           <w:r>
             <w:rPr>
@@ -1826,11 +1680,11 @@
           <w:tcW w:w="6379" w:type="dxa"/>
         </w:tcPr>
         <w:p>
-          <w:fldSimple w:instr=" SUBJECT  \* MERGEFORMAT ">
-            <w:r>
-              <w:t>&lt;&lt;Nome do Projeto&gt;&gt;</w:t>
-            </w:r>
-          </w:fldSimple>
+          <w:proofErr w:type="spellStart"/>
+          <w:r>
+            <w:t>SisOdonto</w:t>
+          </w:r>
+          <w:proofErr w:type="spellEnd"/>
         </w:p>
       </w:tc>
       <w:tc>
@@ -1857,11 +1711,26 @@
           <w:tcW w:w="6379" w:type="dxa"/>
         </w:tcPr>
         <w:p>
-          <w:fldSimple w:instr=" TITLE  \* MERGEFORMAT ">
-            <w:r>
-              <w:t>Plano do Projeto</w:t>
-            </w:r>
-          </w:fldSimple>
+          <w:r>
+            <w:fldChar w:fldCharType="begin"/>
+          </w:r>
+          <w:r>
+            <w:instrText xml:space="preserve"> TITLE  \* MERGEFORMAT </w:instrText>
+          </w:r>
+          <w:r>
+            <w:fldChar w:fldCharType="separate"/>
+          </w:r>
+          <w:r>
+            <w:t xml:space="preserve">Plano do </w:t>
+          </w:r>
+          <w:proofErr w:type="spellStart"/>
+          <w:r>
+            <w:t>Projeto</w:t>
+          </w:r>
+          <w:proofErr w:type="spellEnd"/>
+          <w:r>
+            <w:fldChar w:fldCharType="end"/>
+          </w:r>
         </w:p>
       </w:tc>
       <w:tc>
@@ -1870,7 +1739,22 @@
         </w:tcPr>
         <w:p>
           <w:r>
-            <w:t xml:space="preserve">  Data: dd/mm/aaaa</w:t>
+            <w:t xml:space="preserve">  Data: </w:t>
+          </w:r>
+          <w:r>
+            <w:t>21</w:t>
+          </w:r>
+          <w:r>
+            <w:t>/</w:t>
+          </w:r>
+          <w:r>
+            <w:t>03</w:t>
+          </w:r>
+          <w:r>
+            <w:t>/</w:t>
+          </w:r>
+          <w:r>
+            <w:t>2017</w:t>
           </w:r>
         </w:p>
       </w:tc>

</xml_diff>